<commit_message>
Update documents and er diagram
</commit_message>
<xml_diff>
--- a/Documents/requirements.docx
+++ b/Documents/requirements.docx
@@ -3100,7 +3100,57 @@
           <w:rtl/>
           <w:lang w:bidi="fa-IR"/>
         </w:rPr>
-        <w:t>بیمار باید بتواند به سابقه رسیدهای انجام شده اش دسترسی داشته باشد و آن</w:t>
+        <w:t xml:space="preserve">بیمار باید بتواند به سابقه </w:t>
+      </w:r>
+      <w:r>
+        <w:rPr>
+          <w:rFonts w:cs="B Nazanin" w:hint="cs"/>
+          <w:sz w:val="28"/>
+          <w:szCs w:val="28"/>
+          <w:rtl/>
+          <w:lang w:bidi="fa-IR"/>
+        </w:rPr>
+        <w:t>نسخه</w:t>
+      </w:r>
+      <w:r>
+        <w:rPr>
+          <w:rFonts w:cs="B Nazanin"/>
+          <w:sz w:val="28"/>
+          <w:szCs w:val="28"/>
+          <w:rtl/>
+          <w:lang w:bidi="fa-IR"/>
+        </w:rPr>
+        <w:softHyphen/>
+      </w:r>
+      <w:r>
+        <w:rPr>
+          <w:rFonts w:cs="B Nazanin" w:hint="cs"/>
+          <w:sz w:val="28"/>
+          <w:szCs w:val="28"/>
+          <w:rtl/>
+          <w:lang w:bidi="fa-IR"/>
+        </w:rPr>
+        <w:t xml:space="preserve">های </w:t>
+      </w:r>
+      <w:r>
+        <w:rPr>
+          <w:rFonts w:cs="B Nazanin" w:hint="cs"/>
+          <w:sz w:val="28"/>
+          <w:szCs w:val="28"/>
+          <w:rtl/>
+          <w:lang w:bidi="fa-IR"/>
+        </w:rPr>
+        <w:t>مربوط به خودش</w:t>
+      </w:r>
+      <w:r>
+        <w:rPr>
+          <w:rFonts w:cs="B Nazanin" w:hint="cs"/>
+          <w:sz w:val="28"/>
+          <w:szCs w:val="28"/>
+          <w:rtl/>
+          <w:lang w:bidi="fa-IR"/>
+        </w:rPr>
+        <w:t xml:space="preserve"> دسترسی داشته باشد و آن</w:t>
       </w:r>
       <w:r>
         <w:rPr>
@@ -3314,7 +3364,27 @@
           <w:rtl/>
           <w:lang w:bidi="fa-IR"/>
         </w:rPr>
-        <w:t xml:space="preserve">ساعت کاری هر کارمند در یک بازه زمانی مشخص </w:t>
+        <w:t xml:space="preserve">ساعت کاری هر کارمند </w:t>
+      </w:r>
+      <w:r>
+        <w:rPr>
+          <w:rFonts w:cs="B Nazanin" w:hint="cs"/>
+          <w:sz w:val="28"/>
+          <w:szCs w:val="28"/>
+          <w:rtl/>
+          <w:lang w:bidi="fa-IR"/>
+        </w:rPr>
+        <w:t>به صورت هفتگی</w:t>
+      </w:r>
+      <w:r>
+        <w:rPr>
+          <w:rFonts w:cs="B Nazanin" w:hint="cs"/>
+          <w:sz w:val="28"/>
+          <w:szCs w:val="28"/>
+          <w:rtl/>
+          <w:lang w:bidi="fa-IR"/>
+        </w:rPr>
+        <w:t xml:space="preserve"> </w:t>
       </w:r>
       <w:r>
         <w:rPr>
@@ -3542,7 +3612,26 @@
           <w:rtl/>
           <w:lang w:bidi="fa-IR"/>
         </w:rPr>
-        <w:t>منشی بایدبتواند هزینه نسخه را بر اساس بیمه بیمار محاسبه نماید.</w:t>
+        <w:t>منشی باید</w:t>
+      </w:r>
+      <w:r>
+        <w:rPr>
+          <w:rFonts w:cs="B Nazanin"/>
+          <w:sz w:val="28"/>
+          <w:szCs w:val="28"/>
+          <w:lang w:bidi="fa-IR"/>
+        </w:rPr>
+        <w:t xml:space="preserve"> </w:t>
+      </w:r>
+      <w:r>
+        <w:rPr>
+          <w:rFonts w:cs="B Nazanin" w:hint="cs"/>
+          <w:sz w:val="28"/>
+          <w:szCs w:val="28"/>
+          <w:rtl/>
+          <w:lang w:bidi="fa-IR"/>
+        </w:rPr>
+        <w:t>بتواند هزینه نسخه را بر اساس بیمه بیمار محاسبه نماید.</w:t>
       </w:r>
     </w:p>
     <w:p>

</xml_diff>